<commit_message>
day_9 to day_12 after VT
</commit_message>
<xml_diff>
--- a/Arsh goyal companies list sheet.docx
+++ b/Arsh goyal companies list sheet.docx
@@ -1654,6 +1654,350 @@
         <w:jc w:val="left"/>
         <w:rPr>
           <w:rFonts w:ascii="Calibri" w:hAnsi="Calibri" w:cs="Calibri" w:eastAsia="Calibri"/>
+          <w:b/>
+          <w:color w:val="auto"/>
+          <w:spacing w:val="0"/>
+          <w:position w:val="0"/>
+          <w:sz w:val="24"/>
+          <w:shd w:fill="auto" w:val="clear"/>
+        </w:rPr>
+      </w:pPr>
+      <w:r>
+        <w:rPr>
+          <w:rFonts w:ascii="Calibri" w:hAnsi="Calibri" w:cs="Calibri" w:eastAsia="Calibri"/>
+          <w:b/>
+          <w:color w:val="auto"/>
+          <w:spacing w:val="0"/>
+          <w:position w:val="0"/>
+          <w:sz w:val="24"/>
+          <w:shd w:fill="auto" w:val="clear"/>
+        </w:rPr>
+        <w:t xml:space="preserve">Q-14=&gt;Maximum performence of a team (</w:t>
+        <w:tab/>
+        <w:t xml:space="preserve">IMP ) </w:t>
+      </w:r>
+    </w:p>
+    <w:p>
+      <w:pPr>
+        <w:spacing w:before="0" w:after="200" w:line="276"/>
+        <w:ind w:right="0" w:left="0" w:firstLine="0"/>
+        <w:jc w:val="left"/>
+        <w:rPr>
+          <w:rFonts w:ascii="Calibri" w:hAnsi="Calibri" w:cs="Calibri" w:eastAsia="Calibri"/>
+          <w:b/>
+          <w:color w:val="auto"/>
+          <w:spacing w:val="0"/>
+          <w:position w:val="0"/>
+          <w:sz w:val="24"/>
+          <w:shd w:fill="auto" w:val="clear"/>
+        </w:rPr>
+      </w:pPr>
+      <w:r>
+        <w:rPr>
+          <w:rFonts w:ascii="Calibri" w:hAnsi="Calibri" w:cs="Calibri" w:eastAsia="Calibri"/>
+          <w:b/>
+          <w:color w:val="auto"/>
+          <w:spacing w:val="0"/>
+          <w:position w:val="0"/>
+          <w:sz w:val="24"/>
+          <w:shd w:fill="auto" w:val="clear"/>
+        </w:rPr>
+        <w:t xml:space="preserve">(</w:t>
+      </w:r>
+      <w:hyperlink xmlns:r="http://schemas.openxmlformats.org/officeDocument/2006/relationships" r:id="docRId13">
+        <w:r>
+          <w:rPr>
+            <w:rFonts w:ascii="Calibri" w:hAnsi="Calibri" w:cs="Calibri" w:eastAsia="Calibri"/>
+            <w:b/>
+            <w:color w:val="0000FF"/>
+            <w:spacing w:val="0"/>
+            <w:position w:val="0"/>
+            <w:sz w:val="24"/>
+            <w:u w:val="single"/>
+            <w:shd w:fill="auto" w:val="clear"/>
+          </w:rPr>
+          <w:t xml:space="preserve">https://leetcode.com/problems/maximum-performance-of-a-team/</w:t>
+        </w:r>
+      </w:hyperlink>
+      <w:r>
+        <w:rPr>
+          <w:rFonts w:ascii="Calibri" w:hAnsi="Calibri" w:cs="Calibri" w:eastAsia="Calibri"/>
+          <w:b/>
+          <w:color w:val="auto"/>
+          <w:spacing w:val="0"/>
+          <w:position w:val="0"/>
+          <w:sz w:val="24"/>
+          <w:shd w:fill="auto" w:val="clear"/>
+        </w:rPr>
+        <w:t xml:space="preserve">)</w:t>
+      </w:r>
+    </w:p>
+    <w:p>
+      <w:pPr>
+        <w:spacing w:before="0" w:after="200" w:line="276"/>
+        <w:ind w:right="0" w:left="0" w:firstLine="0"/>
+        <w:jc w:val="left"/>
+        <w:rPr>
+          <w:rFonts w:ascii="Calibri" w:hAnsi="Calibri" w:cs="Calibri" w:eastAsia="Calibri"/>
+          <w:color w:val="auto"/>
+          <w:spacing w:val="0"/>
+          <w:position w:val="0"/>
+          <w:sz w:val="24"/>
+          <w:shd w:fill="auto" w:val="clear"/>
+        </w:rPr>
+      </w:pPr>
+      <w:r>
+        <w:rPr>
+          <w:rFonts w:ascii="Calibri" w:hAnsi="Calibri" w:cs="Calibri" w:eastAsia="Calibri"/>
+          <w:color w:val="auto"/>
+          <w:spacing w:val="0"/>
+          <w:position w:val="0"/>
+          <w:sz w:val="24"/>
+          <w:shd w:fill="auto" w:val="clear"/>
+        </w:rPr>
+        <w:t xml:space="preserve">hint_1=&gt; isme hame pale dono vector ko eff ke basis pe sort karna hai decreasing order me phir uspe loop chalana hai priority queu me sirf k element ke sath;</w:t>
+      </w:r>
+    </w:p>
+    <w:p>
+      <w:pPr>
+        <w:spacing w:before="0" w:after="200" w:line="276"/>
+        <w:ind w:right="0" w:left="0" w:firstLine="0"/>
+        <w:jc w:val="left"/>
+        <w:rPr>
+          <w:rFonts w:ascii="Calibri" w:hAnsi="Calibri" w:cs="Calibri" w:eastAsia="Calibri"/>
+          <w:b/>
+          <w:color w:val="auto"/>
+          <w:spacing w:val="0"/>
+          <w:position w:val="0"/>
+          <w:sz w:val="24"/>
+          <w:shd w:fill="auto" w:val="clear"/>
+        </w:rPr>
+      </w:pPr>
+      <w:r>
+        <w:rPr>
+          <w:rFonts w:ascii="Calibri" w:hAnsi="Calibri" w:cs="Calibri" w:eastAsia="Calibri"/>
+          <w:b/>
+          <w:color w:val="auto"/>
+          <w:spacing w:val="0"/>
+          <w:position w:val="0"/>
+          <w:sz w:val="24"/>
+          <w:shd w:fill="auto" w:val="clear"/>
+        </w:rPr>
+        <w:t xml:space="preserve">Q-15=&gt;Remove Colored Pieces if Both Neighbors are the Same Color</w:t>
+      </w:r>
+    </w:p>
+    <w:p>
+      <w:pPr>
+        <w:spacing w:before="0" w:after="200" w:line="276"/>
+        <w:ind w:right="0" w:left="0" w:firstLine="0"/>
+        <w:jc w:val="left"/>
+        <w:rPr>
+          <w:rFonts w:ascii="Calibri" w:hAnsi="Calibri" w:cs="Calibri" w:eastAsia="Calibri"/>
+          <w:b/>
+          <w:color w:val="auto"/>
+          <w:spacing w:val="0"/>
+          <w:position w:val="0"/>
+          <w:sz w:val="24"/>
+          <w:shd w:fill="auto" w:val="clear"/>
+        </w:rPr>
+      </w:pPr>
+      <w:r>
+        <w:rPr>
+          <w:rFonts w:ascii="Calibri" w:hAnsi="Calibri" w:cs="Calibri" w:eastAsia="Calibri"/>
+          <w:b/>
+          <w:color w:val="auto"/>
+          <w:spacing w:val="0"/>
+          <w:position w:val="0"/>
+          <w:sz w:val="24"/>
+          <w:shd w:fill="auto" w:val="clear"/>
+        </w:rPr>
+        <w:t xml:space="preserve">(</w:t>
+      </w:r>
+      <w:hyperlink xmlns:r="http://schemas.openxmlformats.org/officeDocument/2006/relationships" r:id="docRId14">
+        <w:r>
+          <w:rPr>
+            <w:rFonts w:ascii="Calibri" w:hAnsi="Calibri" w:cs="Calibri" w:eastAsia="Calibri"/>
+            <w:b/>
+            <w:color w:val="0000FF"/>
+            <w:spacing w:val="0"/>
+            <w:position w:val="0"/>
+            <w:sz w:val="24"/>
+            <w:u w:val="single"/>
+            <w:shd w:fill="auto" w:val="clear"/>
+          </w:rPr>
+          <w:t xml:space="preserve">https://leetcode.com/problems/remove-colored-pieces-if-both-neighbors-are-the-same-color/submissions/</w:t>
+        </w:r>
+      </w:hyperlink>
+      <w:r>
+        <w:rPr>
+          <w:rFonts w:ascii="Calibri" w:hAnsi="Calibri" w:cs="Calibri" w:eastAsia="Calibri"/>
+          <w:b/>
+          <w:color w:val="auto"/>
+          <w:spacing w:val="0"/>
+          <w:position w:val="0"/>
+          <w:sz w:val="24"/>
+          <w:shd w:fill="auto" w:val="clear"/>
+        </w:rPr>
+        <w:t xml:space="preserve">)</w:t>
+      </w:r>
+    </w:p>
+    <w:p>
+      <w:pPr>
+        <w:spacing w:before="0" w:after="200" w:line="276"/>
+        <w:ind w:right="0" w:left="0" w:firstLine="0"/>
+        <w:jc w:val="left"/>
+        <w:rPr>
+          <w:rFonts w:ascii="Calibri" w:hAnsi="Calibri" w:cs="Calibri" w:eastAsia="Calibri"/>
+          <w:color w:val="auto"/>
+          <w:spacing w:val="0"/>
+          <w:position w:val="0"/>
+          <w:sz w:val="24"/>
+          <w:shd w:fill="auto" w:val="clear"/>
+        </w:rPr>
+      </w:pPr>
+      <w:r>
+        <w:rPr>
+          <w:rFonts w:ascii="Calibri" w:hAnsi="Calibri" w:cs="Calibri" w:eastAsia="Calibri"/>
+          <w:color w:val="auto"/>
+          <w:spacing w:val="0"/>
+          <w:position w:val="0"/>
+          <w:sz w:val="24"/>
+          <w:shd w:fill="auto" w:val="clear"/>
+        </w:rPr>
+        <w:t xml:space="preserve">hint_1=&gt; isme simple aise a aur b ko find karna hai jo a aur b ke beech me ho;</w:t>
+      </w:r>
+    </w:p>
+    <w:p>
+      <w:pPr>
+        <w:spacing w:before="0" w:after="200" w:line="276"/>
+        <w:ind w:right="0" w:left="0" w:firstLine="0"/>
+        <w:jc w:val="left"/>
+        <w:rPr>
+          <w:rFonts w:ascii="Calibri" w:hAnsi="Calibri" w:cs="Calibri" w:eastAsia="Calibri"/>
+          <w:b/>
+          <w:color w:val="auto"/>
+          <w:spacing w:val="0"/>
+          <w:position w:val="0"/>
+          <w:sz w:val="24"/>
+          <w:shd w:fill="auto" w:val="clear"/>
+        </w:rPr>
+      </w:pPr>
+      <w:r>
+        <w:rPr>
+          <w:rFonts w:ascii="Calibri" w:hAnsi="Calibri" w:cs="Calibri" w:eastAsia="Calibri"/>
+          <w:b/>
+          <w:color w:val="auto"/>
+          <w:spacing w:val="0"/>
+          <w:position w:val="0"/>
+          <w:sz w:val="24"/>
+          <w:shd w:fill="auto" w:val="clear"/>
+        </w:rPr>
+        <w:t xml:space="preserve">Q-16=&gt;Generate Random Point in a Circle</w:t>
+      </w:r>
+    </w:p>
+    <w:p>
+      <w:pPr>
+        <w:spacing w:before="0" w:after="200" w:line="276"/>
+        <w:ind w:right="0" w:left="0" w:firstLine="0"/>
+        <w:jc w:val="left"/>
+        <w:rPr>
+          <w:rFonts w:ascii="Calibri" w:hAnsi="Calibri" w:cs="Calibri" w:eastAsia="Calibri"/>
+          <w:b/>
+          <w:color w:val="auto"/>
+          <w:spacing w:val="0"/>
+          <w:position w:val="0"/>
+          <w:sz w:val="24"/>
+          <w:shd w:fill="auto" w:val="clear"/>
+        </w:rPr>
+      </w:pPr>
+      <w:r>
+        <w:rPr>
+          <w:rFonts w:ascii="Calibri" w:hAnsi="Calibri" w:cs="Calibri" w:eastAsia="Calibri"/>
+          <w:b/>
+          <w:color w:val="auto"/>
+          <w:spacing w:val="0"/>
+          <w:position w:val="0"/>
+          <w:sz w:val="24"/>
+          <w:shd w:fill="auto" w:val="clear"/>
+        </w:rPr>
+        <w:t xml:space="preserve">(</w:t>
+      </w:r>
+      <w:hyperlink xmlns:r="http://schemas.openxmlformats.org/officeDocument/2006/relationships" r:id="docRId15">
+        <w:r>
+          <w:rPr>
+            <w:rFonts w:ascii="Calibri" w:hAnsi="Calibri" w:cs="Calibri" w:eastAsia="Calibri"/>
+            <w:b/>
+            <w:color w:val="0000FF"/>
+            <w:spacing w:val="0"/>
+            <w:position w:val="0"/>
+            <w:sz w:val="24"/>
+            <w:u w:val="single"/>
+            <w:shd w:fill="auto" w:val="clear"/>
+          </w:rPr>
+          <w:t xml:space="preserve">https://leetcode.com/problems/generate-random-point-in-a-circle/</w:t>
+        </w:r>
+      </w:hyperlink>
+      <w:r>
+        <w:rPr>
+          <w:rFonts w:ascii="Calibri" w:hAnsi="Calibri" w:cs="Calibri" w:eastAsia="Calibri"/>
+          <w:b/>
+          <w:color w:val="auto"/>
+          <w:spacing w:val="0"/>
+          <w:position w:val="0"/>
+          <w:sz w:val="24"/>
+          <w:shd w:fill="auto" w:val="clear"/>
+        </w:rPr>
+        <w:t xml:space="preserve">)</w:t>
+      </w:r>
+    </w:p>
+    <w:p>
+      <w:pPr>
+        <w:spacing w:before="0" w:after="200" w:line="276"/>
+        <w:ind w:right="0" w:left="0" w:firstLine="0"/>
+        <w:jc w:val="left"/>
+        <w:rPr>
+          <w:rFonts w:ascii="Calibri" w:hAnsi="Calibri" w:cs="Calibri" w:eastAsia="Calibri"/>
+          <w:color w:val="auto"/>
+          <w:spacing w:val="0"/>
+          <w:position w:val="0"/>
+          <w:sz w:val="24"/>
+          <w:shd w:fill="auto" w:val="clear"/>
+        </w:rPr>
+      </w:pPr>
+      <w:r>
+        <w:rPr>
+          <w:rFonts w:ascii="Calibri" w:hAnsi="Calibri" w:cs="Calibri" w:eastAsia="Calibri"/>
+          <w:color w:val="auto"/>
+          <w:spacing w:val="0"/>
+          <w:position w:val="0"/>
+          <w:sz w:val="24"/>
+          <w:shd w:fill="auto" w:val="clear"/>
+        </w:rPr>
+        <w:t xml:space="preserve">hint_1=&gt; isme hame ye yaad rakhna hai ki kisi point (a,b) se r doori pe theta angle pe point ka co-ordinate (a+r*cos(theta) , b+ r*sin(theta)) hota hai; iss case me r radius se chhota hona chahiye aur iske liye ham rand()/rand_max stl ka use karsakte hai ye ham 0 se 1 ke beech ka number dega phir isk multipli radi. me kar ke r mil jayega ;</w:t>
+      </w:r>
+    </w:p>
+    <w:p>
+      <w:pPr>
+        <w:spacing w:before="0" w:after="200" w:line="276"/>
+        <w:ind w:right="0" w:left="0" w:firstLine="0"/>
+        <w:jc w:val="left"/>
+        <w:rPr>
+          <w:rFonts w:ascii="Calibri" w:hAnsi="Calibri" w:cs="Calibri" w:eastAsia="Calibri"/>
+          <w:color w:val="auto"/>
+          <w:spacing w:val="0"/>
+          <w:position w:val="0"/>
+          <w:sz w:val="24"/>
+          <w:shd w:fill="auto" w:val="clear"/>
+        </w:rPr>
+      </w:pPr>
+    </w:p>
+    <w:p>
+      <w:pPr>
+        <w:spacing w:before="0" w:after="200" w:line="276"/>
+        <w:ind w:right="0" w:left="0" w:firstLine="0"/>
+        <w:jc w:val="left"/>
+        <w:rPr>
+          <w:rFonts w:ascii="Calibri" w:hAnsi="Calibri" w:cs="Calibri" w:eastAsia="Calibri"/>
           <w:color w:val="auto"/>
           <w:spacing w:val="0"/>
           <w:position w:val="0"/>

</xml_diff>

<commit_message>
day_13 and day_14 after VT
</commit_message>
<xml_diff>
--- a/Arsh goyal companies list sheet.docx
+++ b/Arsh goyal companies list sheet.docx
@@ -1983,6 +1983,140 @@
         <w:jc w:val="left"/>
         <w:rPr>
           <w:rFonts w:ascii="Calibri" w:hAnsi="Calibri" w:cs="Calibri" w:eastAsia="Calibri"/>
+          <w:b/>
+          <w:color w:val="auto"/>
+          <w:spacing w:val="0"/>
+          <w:position w:val="0"/>
+          <w:sz w:val="24"/>
+          <w:shd w:fill="auto" w:val="clear"/>
+        </w:rPr>
+      </w:pPr>
+      <w:r>
+        <w:rPr>
+          <w:rFonts w:ascii="Calibri" w:hAnsi="Calibri" w:cs="Calibri" w:eastAsia="Calibri"/>
+          <w:b/>
+          <w:color w:val="auto"/>
+          <w:spacing w:val="0"/>
+          <w:position w:val="0"/>
+          <w:sz w:val="24"/>
+          <w:shd w:fill="auto" w:val="clear"/>
+        </w:rPr>
+        <w:t xml:space="preserve">Q-17=&gt;Division without using multiplication, division and mod operator (IMP) </w:t>
+      </w:r>
+    </w:p>
+    <w:p>
+      <w:pPr>
+        <w:spacing w:before="0" w:after="200" w:line="276"/>
+        <w:ind w:right="0" w:left="0" w:firstLine="0"/>
+        <w:jc w:val="left"/>
+        <w:rPr>
+          <w:rFonts w:ascii="Calibri" w:hAnsi="Calibri" w:cs="Calibri" w:eastAsia="Calibri"/>
+          <w:b/>
+          <w:color w:val="auto"/>
+          <w:spacing w:val="0"/>
+          <w:position w:val="0"/>
+          <w:sz w:val="24"/>
+          <w:shd w:fill="auto" w:val="clear"/>
+        </w:rPr>
+      </w:pPr>
+      <w:r>
+        <w:rPr>
+          <w:rFonts w:ascii="Calibri" w:hAnsi="Calibri" w:cs="Calibri" w:eastAsia="Calibri"/>
+          <w:b/>
+          <w:color w:val="auto"/>
+          <w:spacing w:val="0"/>
+          <w:position w:val="0"/>
+          <w:sz w:val="24"/>
+          <w:shd w:fill="auto" w:val="clear"/>
+        </w:rPr>
+        <w:t xml:space="preserve">(</w:t>
+      </w:r>
+      <w:hyperlink xmlns:r="http://schemas.openxmlformats.org/officeDocument/2006/relationships" r:id="docRId16">
+        <w:r>
+          <w:rPr>
+            <w:rFonts w:ascii="Calibri" w:hAnsi="Calibri" w:cs="Calibri" w:eastAsia="Calibri"/>
+            <w:b/>
+            <w:color w:val="0000FF"/>
+            <w:spacing w:val="0"/>
+            <w:position w:val="0"/>
+            <w:sz w:val="24"/>
+            <w:u w:val="single"/>
+            <w:shd w:fill="auto" w:val="clear"/>
+          </w:rPr>
+          <w:t xml:space="preserve">https://leetcode.com/problems/divide-two-integers/</w:t>
+        </w:r>
+      </w:hyperlink>
+      <w:r>
+        <w:rPr>
+          <w:rFonts w:ascii="Calibri" w:hAnsi="Calibri" w:cs="Calibri" w:eastAsia="Calibri"/>
+          <w:b/>
+          <w:color w:val="auto"/>
+          <w:spacing w:val="0"/>
+          <w:position w:val="0"/>
+          <w:sz w:val="24"/>
+          <w:shd w:fill="auto" w:val="clear"/>
+        </w:rPr>
+        <w:t xml:space="preserve">)</w:t>
+      </w:r>
+    </w:p>
+    <w:p>
+      <w:pPr>
+        <w:spacing w:before="0" w:after="200" w:line="276"/>
+        <w:ind w:right="0" w:left="0" w:firstLine="0"/>
+        <w:jc w:val="left"/>
+        <w:rPr>
+          <w:rFonts w:ascii="Calibri" w:hAnsi="Calibri" w:cs="Calibri" w:eastAsia="Calibri"/>
+          <w:color w:val="auto"/>
+          <w:spacing w:val="0"/>
+          <w:position w:val="0"/>
+          <w:sz w:val="24"/>
+          <w:shd w:fill="auto" w:val="clear"/>
+        </w:rPr>
+      </w:pPr>
+      <w:r>
+        <w:rPr>
+          <w:rFonts w:ascii="Calibri" w:hAnsi="Calibri" w:cs="Calibri" w:eastAsia="Calibri"/>
+          <w:color w:val="auto"/>
+          <w:spacing w:val="0"/>
+          <w:position w:val="0"/>
+          <w:sz w:val="24"/>
+          <w:shd w:fill="auto" w:val="clear"/>
+        </w:rPr>
+        <w:t xml:space="preserve">hint_1=&gt; isme ham bit ka use hai bhut achha wala (</w:t>
+      </w:r>
+      <w:hyperlink xmlns:r="http://schemas.openxmlformats.org/officeDocument/2006/relationships" r:id="docRId17">
+        <w:r>
+          <w:rPr>
+            <w:rFonts w:ascii="Calibri" w:hAnsi="Calibri" w:cs="Calibri" w:eastAsia="Calibri"/>
+            <w:color w:val="0000FF"/>
+            <w:spacing w:val="0"/>
+            <w:position w:val="0"/>
+            <w:sz w:val="24"/>
+            <w:u w:val="single"/>
+            <w:shd w:fill="auto" w:val="clear"/>
+          </w:rPr>
+          <w:t xml:space="preserve">https://www.youtube.com/watch?v=ZhwqdRMNAU0</w:t>
+        </w:r>
+      </w:hyperlink>
+      <w:r>
+        <w:rPr>
+          <w:rFonts w:ascii="Calibri" w:hAnsi="Calibri" w:cs="Calibri" w:eastAsia="Calibri"/>
+          <w:color w:val="auto"/>
+          <w:spacing w:val="0"/>
+          <w:position w:val="0"/>
+          <w:sz w:val="24"/>
+          <w:shd w:fill="auto" w:val="clear"/>
+        </w:rPr>
+        <w:t xml:space="preserve">) ye wala video dekh lo ek bar;</w:t>
+      </w:r>
+    </w:p>
+    <w:p>
+      <w:pPr>
+        <w:spacing w:before="0" w:after="200" w:line="276"/>
+        <w:ind w:right="0" w:left="0" w:firstLine="0"/>
+        <w:jc w:val="left"/>
+        <w:rPr>
+          <w:rFonts w:ascii="Calibri" w:hAnsi="Calibri" w:cs="Calibri" w:eastAsia="Calibri"/>
           <w:color w:val="auto"/>
           <w:spacing w:val="0"/>
           <w:position w:val="0"/>

</xml_diff>

<commit_message>
day_15 to day_18 after VT
</commit_message>
<xml_diff>
--- a/Arsh goyal companies list sheet.docx
+++ b/Arsh goyal companies list sheet.docx
@@ -2132,6 +2132,499 @@
         <w:jc w:val="left"/>
         <w:rPr>
           <w:rFonts w:ascii="Calibri" w:hAnsi="Calibri" w:cs="Calibri" w:eastAsia="Calibri"/>
+          <w:b/>
+          <w:color w:val="auto"/>
+          <w:spacing w:val="0"/>
+          <w:position w:val="0"/>
+          <w:sz w:val="32"/>
+          <w:shd w:fill="auto" w:val="clear"/>
+        </w:rPr>
+      </w:pPr>
+      <w:r>
+        <w:rPr>
+          <w:rFonts w:ascii="Calibri" w:hAnsi="Calibri" w:cs="Calibri" w:eastAsia="Calibri"/>
+          <w:color w:val="auto"/>
+          <w:spacing w:val="0"/>
+          <w:position w:val="0"/>
+          <w:sz w:val="24"/>
+          <w:shd w:fill="auto" w:val="clear"/>
+        </w:rPr>
+        <w:tab/>
+        <w:tab/>
+        <w:tab/>
+        <w:tab/>
+        <w:tab/>
+      </w:r>
+      <w:r>
+        <w:rPr>
+          <w:rFonts w:ascii="Calibri" w:hAnsi="Calibri" w:cs="Calibri" w:eastAsia="Calibri"/>
+          <w:b/>
+          <w:color w:val="auto"/>
+          <w:spacing w:val="0"/>
+          <w:position w:val="0"/>
+          <w:sz w:val="32"/>
+          <w:shd w:fill="auto" w:val="clear"/>
+        </w:rPr>
+        <w:t xml:space="preserve">INTUIT</w:t>
+      </w:r>
+    </w:p>
+    <w:p>
+      <w:pPr>
+        <w:spacing w:before="0" w:after="200" w:line="276"/>
+        <w:ind w:right="0" w:left="0" w:firstLine="0"/>
+        <w:jc w:val="left"/>
+        <w:rPr>
+          <w:rFonts w:ascii="Calibri" w:hAnsi="Calibri" w:cs="Calibri" w:eastAsia="Calibri"/>
+          <w:color w:val="auto"/>
+          <w:spacing w:val="0"/>
+          <w:position w:val="0"/>
+          <w:sz w:val="24"/>
+          <w:shd w:fill="auto" w:val="clear"/>
+        </w:rPr>
+      </w:pPr>
+    </w:p>
+    <w:p>
+      <w:pPr>
+        <w:spacing w:before="0" w:after="200" w:line="276"/>
+        <w:ind w:right="0" w:left="0" w:firstLine="0"/>
+        <w:jc w:val="left"/>
+        <w:rPr>
+          <w:rFonts w:ascii="Calibri" w:hAnsi="Calibri" w:cs="Calibri" w:eastAsia="Calibri"/>
+          <w:b/>
+          <w:color w:val="auto"/>
+          <w:spacing w:val="0"/>
+          <w:position w:val="0"/>
+          <w:sz w:val="24"/>
+          <w:shd w:fill="auto" w:val="clear"/>
+        </w:rPr>
+      </w:pPr>
+      <w:r>
+        <w:rPr>
+          <w:rFonts w:ascii="Calibri" w:hAnsi="Calibri" w:cs="Calibri" w:eastAsia="Calibri"/>
+          <w:b/>
+          <w:color w:val="auto"/>
+          <w:spacing w:val="0"/>
+          <w:position w:val="0"/>
+          <w:sz w:val="24"/>
+          <w:shd w:fill="auto" w:val="clear"/>
+        </w:rPr>
+        <w:t xml:space="preserve">Q-18=&gt;Word Search (</w:t>
+      </w:r>
+      <w:hyperlink xmlns:r="http://schemas.openxmlformats.org/officeDocument/2006/relationships" r:id="docRId18">
+        <w:r>
+          <w:rPr>
+            <w:rFonts w:ascii="Calibri" w:hAnsi="Calibri" w:cs="Calibri" w:eastAsia="Calibri"/>
+            <w:b/>
+            <w:color w:val="0000FF"/>
+            <w:spacing w:val="0"/>
+            <w:position w:val="0"/>
+            <w:sz w:val="24"/>
+            <w:u w:val="single"/>
+            <w:shd w:fill="auto" w:val="clear"/>
+          </w:rPr>
+          <w:t xml:space="preserve">https://practice.geeksforgeeks.org/problems/word-search/1/#</w:t>
+        </w:r>
+      </w:hyperlink>
+      <w:r>
+        <w:rPr>
+          <w:rFonts w:ascii="Calibri" w:hAnsi="Calibri" w:cs="Calibri" w:eastAsia="Calibri"/>
+          <w:b/>
+          <w:color w:val="auto"/>
+          <w:spacing w:val="0"/>
+          <w:position w:val="0"/>
+          <w:sz w:val="24"/>
+          <w:shd w:fill="auto" w:val="clear"/>
+        </w:rPr>
+        <w:t xml:space="preserve">)</w:t>
+      </w:r>
+    </w:p>
+    <w:p>
+      <w:pPr>
+        <w:spacing w:before="0" w:after="200" w:line="276"/>
+        <w:ind w:right="0" w:left="0" w:firstLine="0"/>
+        <w:jc w:val="left"/>
+        <w:rPr>
+          <w:rFonts w:ascii="Calibri" w:hAnsi="Calibri" w:cs="Calibri" w:eastAsia="Calibri"/>
+          <w:color w:val="auto"/>
+          <w:spacing w:val="0"/>
+          <w:position w:val="0"/>
+          <w:sz w:val="24"/>
+          <w:shd w:fill="auto" w:val="clear"/>
+        </w:rPr>
+      </w:pPr>
+      <w:r>
+        <w:rPr>
+          <w:rFonts w:ascii="Calibri" w:hAnsi="Calibri" w:cs="Calibri" w:eastAsia="Calibri"/>
+          <w:color w:val="auto"/>
+          <w:spacing w:val="0"/>
+          <w:position w:val="0"/>
+          <w:sz w:val="24"/>
+          <w:shd w:fill="auto" w:val="clear"/>
+        </w:rPr>
+        <w:t xml:space="preserve">hint_1=&gt; isme hame bas simple backtraking ka use karna hai bas;</w:t>
+      </w:r>
+    </w:p>
+    <w:p>
+      <w:pPr>
+        <w:spacing w:before="0" w:after="200" w:line="276"/>
+        <w:ind w:right="0" w:left="0" w:firstLine="0"/>
+        <w:jc w:val="left"/>
+        <w:rPr>
+          <w:rFonts w:ascii="Calibri" w:hAnsi="Calibri" w:cs="Calibri" w:eastAsia="Calibri"/>
+          <w:b/>
+          <w:color w:val="auto"/>
+          <w:spacing w:val="0"/>
+          <w:position w:val="0"/>
+          <w:sz w:val="24"/>
+          <w:shd w:fill="auto" w:val="clear"/>
+        </w:rPr>
+      </w:pPr>
+      <w:r>
+        <w:rPr>
+          <w:rFonts w:ascii="Calibri" w:hAnsi="Calibri" w:cs="Calibri" w:eastAsia="Calibri"/>
+          <w:b/>
+          <w:color w:val="auto"/>
+          <w:spacing w:val="0"/>
+          <w:position w:val="0"/>
+          <w:sz w:val="24"/>
+          <w:shd w:fill="auto" w:val="clear"/>
+        </w:rPr>
+        <w:t xml:space="preserve">Q-19=&gt;Find the missing no in string (</w:t>
+      </w:r>
+      <w:hyperlink xmlns:r="http://schemas.openxmlformats.org/officeDocument/2006/relationships" r:id="docRId19">
+        <w:r>
+          <w:rPr>
+            <w:rFonts w:ascii="Calibri" w:hAnsi="Calibri" w:cs="Calibri" w:eastAsia="Calibri"/>
+            <w:b/>
+            <w:color w:val="0000FF"/>
+            <w:spacing w:val="0"/>
+            <w:position w:val="0"/>
+            <w:sz w:val="24"/>
+            <w:u w:val="single"/>
+            <w:shd w:fill="auto" w:val="clear"/>
+          </w:rPr>
+          <w:t xml:space="preserve">https://practice.geeksforgeeks.org/problems/find-the-missing-no-in-string/1/#</w:t>
+        </w:r>
+      </w:hyperlink>
+      <w:r>
+        <w:rPr>
+          <w:rFonts w:ascii="Calibri" w:hAnsi="Calibri" w:cs="Calibri" w:eastAsia="Calibri"/>
+          <w:b/>
+          <w:color w:val="auto"/>
+          <w:spacing w:val="0"/>
+          <w:position w:val="0"/>
+          <w:sz w:val="24"/>
+          <w:shd w:fill="auto" w:val="clear"/>
+        </w:rPr>
+        <w:t xml:space="preserve">)</w:t>
+      </w:r>
+    </w:p>
+    <w:p>
+      <w:pPr>
+        <w:spacing w:before="0" w:after="200" w:line="276"/>
+        <w:ind w:right="0" w:left="0" w:firstLine="0"/>
+        <w:jc w:val="left"/>
+        <w:rPr>
+          <w:rFonts w:ascii="Calibri" w:hAnsi="Calibri" w:cs="Calibri" w:eastAsia="Calibri"/>
+          <w:color w:val="auto"/>
+          <w:spacing w:val="0"/>
+          <w:position w:val="0"/>
+          <w:sz w:val="24"/>
+          <w:shd w:fill="auto" w:val="clear"/>
+        </w:rPr>
+      </w:pPr>
+      <w:r>
+        <w:rPr>
+          <w:rFonts w:ascii="Calibri" w:hAnsi="Calibri" w:cs="Calibri" w:eastAsia="Calibri"/>
+          <w:color w:val="auto"/>
+          <w:spacing w:val="0"/>
+          <w:position w:val="0"/>
+          <w:sz w:val="24"/>
+          <w:shd w:fill="auto" w:val="clear"/>
+        </w:rPr>
+        <w:t xml:space="preserve">hint_1=&gt; isme hame pahle har ek length ke digit ke liye check karna hoga 1 se 6 tak phir ham uske baad starting digit se loop chalayenge aur agar kisi loop me valid string hai aur mising numbe hai to return kar denge; last wale condition ka matlab hai ki agar pahle wala number apne aage wale se 3 chhota hai means ye valid string nahi hai;</w:t>
+      </w:r>
+    </w:p>
+    <w:p>
+      <w:pPr>
+        <w:spacing w:before="0" w:after="200" w:line="276"/>
+        <w:ind w:right="0" w:left="0" w:firstLine="0"/>
+        <w:jc w:val="left"/>
+        <w:rPr>
+          <w:rFonts w:ascii="Calibri" w:hAnsi="Calibri" w:cs="Calibri" w:eastAsia="Calibri"/>
+          <w:b/>
+          <w:color w:val="auto"/>
+          <w:spacing w:val="0"/>
+          <w:position w:val="0"/>
+          <w:sz w:val="24"/>
+          <w:shd w:fill="auto" w:val="clear"/>
+        </w:rPr>
+      </w:pPr>
+      <w:r>
+        <w:rPr>
+          <w:rFonts w:ascii="Calibri" w:hAnsi="Calibri" w:cs="Calibri" w:eastAsia="Calibri"/>
+          <w:b/>
+          <w:color w:val="auto"/>
+          <w:spacing w:val="0"/>
+          <w:position w:val="0"/>
+          <w:sz w:val="24"/>
+          <w:shd w:fill="auto" w:val="clear"/>
+        </w:rPr>
+        <w:t xml:space="preserve">Q-20=&gt;Largest number in K swaps (</w:t>
+      </w:r>
+      <w:hyperlink xmlns:r="http://schemas.openxmlformats.org/officeDocument/2006/relationships" r:id="docRId20">
+        <w:r>
+          <w:rPr>
+            <w:rFonts w:ascii="Calibri" w:hAnsi="Calibri" w:cs="Calibri" w:eastAsia="Calibri"/>
+            <w:b/>
+            <w:color w:val="0000FF"/>
+            <w:spacing w:val="0"/>
+            <w:position w:val="0"/>
+            <w:sz w:val="24"/>
+            <w:u w:val="single"/>
+            <w:shd w:fill="auto" w:val="clear"/>
+          </w:rPr>
+          <w:t xml:space="preserve">https://practice.geeksforgeeks.org/problems/largest-number-in-k-swaps-1587115620/1/#</w:t>
+        </w:r>
+      </w:hyperlink>
+      <w:r>
+        <w:rPr>
+          <w:rFonts w:ascii="Calibri" w:hAnsi="Calibri" w:cs="Calibri" w:eastAsia="Calibri"/>
+          <w:b/>
+          <w:color w:val="auto"/>
+          <w:spacing w:val="0"/>
+          <w:position w:val="0"/>
+          <w:sz w:val="24"/>
+          <w:shd w:fill="auto" w:val="clear"/>
+        </w:rPr>
+        <w:t xml:space="preserve">)</w:t>
+      </w:r>
+    </w:p>
+    <w:p>
+      <w:pPr>
+        <w:spacing w:before="0" w:after="200" w:line="276"/>
+        <w:ind w:right="0" w:left="0" w:firstLine="0"/>
+        <w:jc w:val="left"/>
+        <w:rPr>
+          <w:rFonts w:ascii="Calibri" w:hAnsi="Calibri" w:cs="Calibri" w:eastAsia="Calibri"/>
+          <w:color w:val="auto"/>
+          <w:spacing w:val="0"/>
+          <w:position w:val="0"/>
+          <w:sz w:val="24"/>
+          <w:shd w:fill="auto" w:val="clear"/>
+        </w:rPr>
+      </w:pPr>
+      <w:r>
+        <w:rPr>
+          <w:rFonts w:ascii="Calibri" w:hAnsi="Calibri" w:cs="Calibri" w:eastAsia="Calibri"/>
+          <w:color w:val="auto"/>
+          <w:spacing w:val="0"/>
+          <w:position w:val="0"/>
+          <w:sz w:val="24"/>
+          <w:shd w:fill="auto" w:val="clear"/>
+        </w:rPr>
+        <w:t xml:space="preserve">hint_1=&gt; isme hame backtracking ka use karna hai aur har bar kisi number ke baad me jo sabse maximum number hai use usse hi replace karna hai;</w:t>
+      </w:r>
+    </w:p>
+    <w:p>
+      <w:pPr>
+        <w:spacing w:before="0" w:after="200" w:line="276"/>
+        <w:ind w:right="0" w:left="0" w:firstLine="0"/>
+        <w:jc w:val="left"/>
+        <w:rPr>
+          <w:rFonts w:ascii="Calibri" w:hAnsi="Calibri" w:cs="Calibri" w:eastAsia="Calibri"/>
+          <w:b/>
+          <w:color w:val="auto"/>
+          <w:spacing w:val="0"/>
+          <w:position w:val="0"/>
+          <w:sz w:val="24"/>
+          <w:shd w:fill="auto" w:val="clear"/>
+        </w:rPr>
+      </w:pPr>
+      <w:r>
+        <w:rPr>
+          <w:rFonts w:ascii="Calibri" w:hAnsi="Calibri" w:cs="Calibri" w:eastAsia="Calibri"/>
+          <w:b/>
+          <w:color w:val="auto"/>
+          <w:spacing w:val="0"/>
+          <w:position w:val="0"/>
+          <w:sz w:val="24"/>
+          <w:shd w:fill="auto" w:val="clear"/>
+        </w:rPr>
+        <w:t xml:space="preserve">Q-21=&gt;Number of Provinces (</w:t>
+      </w:r>
+      <w:hyperlink xmlns:r="http://schemas.openxmlformats.org/officeDocument/2006/relationships" r:id="docRId21">
+        <w:r>
+          <w:rPr>
+            <w:rFonts w:ascii="Calibri" w:hAnsi="Calibri" w:cs="Calibri" w:eastAsia="Calibri"/>
+            <w:b/>
+            <w:color w:val="0000FF"/>
+            <w:spacing w:val="0"/>
+            <w:position w:val="0"/>
+            <w:sz w:val="24"/>
+            <w:u w:val="single"/>
+            <w:shd w:fill="auto" w:val="clear"/>
+          </w:rPr>
+          <w:t xml:space="preserve">https://leetcode.com/problems/number-of-provinces/</w:t>
+        </w:r>
+      </w:hyperlink>
+      <w:r>
+        <w:rPr>
+          <w:rFonts w:ascii="Calibri" w:hAnsi="Calibri" w:cs="Calibri" w:eastAsia="Calibri"/>
+          <w:b/>
+          <w:color w:val="auto"/>
+          <w:spacing w:val="0"/>
+          <w:position w:val="0"/>
+          <w:sz w:val="24"/>
+          <w:shd w:fill="auto" w:val="clear"/>
+        </w:rPr>
+        <w:t xml:space="preserve">)</w:t>
+      </w:r>
+    </w:p>
+    <w:p>
+      <w:pPr>
+        <w:spacing w:before="0" w:after="200" w:line="276"/>
+        <w:ind w:right="0" w:left="0" w:firstLine="0"/>
+        <w:jc w:val="left"/>
+        <w:rPr>
+          <w:rFonts w:ascii="Calibri" w:hAnsi="Calibri" w:cs="Calibri" w:eastAsia="Calibri"/>
+          <w:color w:val="auto"/>
+          <w:spacing w:val="0"/>
+          <w:position w:val="0"/>
+          <w:sz w:val="24"/>
+          <w:shd w:fill="auto" w:val="clear"/>
+        </w:rPr>
+      </w:pPr>
+      <w:r>
+        <w:rPr>
+          <w:rFonts w:ascii="Calibri" w:hAnsi="Calibri" w:cs="Calibri" w:eastAsia="Calibri"/>
+          <w:color w:val="auto"/>
+          <w:spacing w:val="0"/>
+          <w:position w:val="0"/>
+          <w:sz w:val="24"/>
+          <w:shd w:fill="auto" w:val="clear"/>
+        </w:rPr>
+        <w:t xml:space="preserve">hint_1=&gt; isme hame sirf number of disconected component nikalne hai graph ke;</w:t>
+      </w:r>
+    </w:p>
+    <w:p>
+      <w:pPr>
+        <w:spacing w:before="0" w:after="200" w:line="276"/>
+        <w:ind w:right="0" w:left="0" w:firstLine="0"/>
+        <w:jc w:val="left"/>
+        <w:rPr>
+          <w:rFonts w:ascii="Calibri" w:hAnsi="Calibri" w:cs="Calibri" w:eastAsia="Calibri"/>
+          <w:b/>
+          <w:color w:val="auto"/>
+          <w:spacing w:val="0"/>
+          <w:position w:val="0"/>
+          <w:sz w:val="24"/>
+          <w:shd w:fill="auto" w:val="clear"/>
+        </w:rPr>
+      </w:pPr>
+      <w:r>
+        <w:rPr>
+          <w:rFonts w:ascii="Calibri" w:hAnsi="Calibri" w:cs="Calibri" w:eastAsia="Calibri"/>
+          <w:b/>
+          <w:color w:val="auto"/>
+          <w:spacing w:val="0"/>
+          <w:position w:val="0"/>
+          <w:sz w:val="24"/>
+          <w:shd w:fill="auto" w:val="clear"/>
+        </w:rPr>
+        <w:t xml:space="preserve">Q-22=&gt;Course Schedule II (</w:t>
+      </w:r>
+      <w:hyperlink xmlns:r="http://schemas.openxmlformats.org/officeDocument/2006/relationships" r:id="docRId22">
+        <w:r>
+          <w:rPr>
+            <w:rFonts w:ascii="Calibri" w:hAnsi="Calibri" w:cs="Calibri" w:eastAsia="Calibri"/>
+            <w:b/>
+            <w:color w:val="0000FF"/>
+            <w:spacing w:val="0"/>
+            <w:position w:val="0"/>
+            <w:sz w:val="24"/>
+            <w:u w:val="single"/>
+            <w:shd w:fill="auto" w:val="clear"/>
+          </w:rPr>
+          <w:t xml:space="preserve">https://leetcode.com/problems/course-schedule-ii/</w:t>
+        </w:r>
+      </w:hyperlink>
+      <w:r>
+        <w:rPr>
+          <w:rFonts w:ascii="Calibri" w:hAnsi="Calibri" w:cs="Calibri" w:eastAsia="Calibri"/>
+          <w:b/>
+          <w:color w:val="auto"/>
+          <w:spacing w:val="0"/>
+          <w:position w:val="0"/>
+          <w:sz w:val="24"/>
+          <w:shd w:fill="auto" w:val="clear"/>
+        </w:rPr>
+        <w:t xml:space="preserve">)</w:t>
+      </w:r>
+    </w:p>
+    <w:p>
+      <w:pPr>
+        <w:spacing w:before="0" w:after="200" w:line="276"/>
+        <w:ind w:right="0" w:left="0" w:firstLine="0"/>
+        <w:jc w:val="left"/>
+        <w:rPr>
+          <w:rFonts w:ascii="Calibri" w:hAnsi="Calibri" w:cs="Calibri" w:eastAsia="Calibri"/>
+          <w:color w:val="auto"/>
+          <w:spacing w:val="0"/>
+          <w:position w:val="0"/>
+          <w:sz w:val="24"/>
+          <w:shd w:fill="auto" w:val="clear"/>
+        </w:rPr>
+      </w:pPr>
+      <w:r>
+        <w:rPr>
+          <w:rFonts w:ascii="Calibri" w:hAnsi="Calibri" w:cs="Calibri" w:eastAsia="Calibri"/>
+          <w:color w:val="auto"/>
+          <w:spacing w:val="0"/>
+          <w:position w:val="0"/>
+          <w:sz w:val="24"/>
+          <w:shd w:fill="auto" w:val="clear"/>
+        </w:rPr>
+        <w:t xml:space="preserve">hint_1=&gt; isme hame sirf find karna hai ki cycle hai ki nhai aur agar nahi hai to topological short print karna hai;</w:t>
+      </w:r>
+    </w:p>
+    <w:p>
+      <w:pPr>
+        <w:spacing w:before="0" w:after="200" w:line="276"/>
+        <w:ind w:right="0" w:left="0" w:firstLine="0"/>
+        <w:jc w:val="left"/>
+        <w:rPr>
+          <w:rFonts w:ascii="Calibri" w:hAnsi="Calibri" w:cs="Calibri" w:eastAsia="Calibri"/>
+          <w:color w:val="auto"/>
+          <w:spacing w:val="0"/>
+          <w:position w:val="0"/>
+          <w:sz w:val="24"/>
+          <w:shd w:fill="auto" w:val="clear"/>
+        </w:rPr>
+      </w:pPr>
+    </w:p>
+    <w:p>
+      <w:pPr>
+        <w:spacing w:before="0" w:after="200" w:line="276"/>
+        <w:ind w:right="0" w:left="0" w:firstLine="0"/>
+        <w:jc w:val="left"/>
+        <w:rPr>
+          <w:rFonts w:ascii="Calibri" w:hAnsi="Calibri" w:cs="Calibri" w:eastAsia="Calibri"/>
+          <w:color w:val="auto"/>
+          <w:spacing w:val="0"/>
+          <w:position w:val="0"/>
+          <w:sz w:val="24"/>
+          <w:shd w:fill="auto" w:val="clear"/>
+        </w:rPr>
+      </w:pPr>
+    </w:p>
+    <w:p>
+      <w:pPr>
+        <w:spacing w:before="0" w:after="200" w:line="276"/>
+        <w:ind w:right="0" w:left="0" w:firstLine="0"/>
+        <w:jc w:val="left"/>
+        <w:rPr>
+          <w:rFonts w:ascii="Calibri" w:hAnsi="Calibri" w:cs="Calibri" w:eastAsia="Calibri"/>
           <w:color w:val="auto"/>
           <w:spacing w:val="0"/>
           <w:position w:val="0"/>

</xml_diff>